<commit_message>
Add unstructured data storage and update syllabus
</commit_message>
<xml_diff>
--- a/0 - Syllabus/DSBA-6190_Syllabus_Spring2019.docx
+++ b/0 - Syllabus/DSBA-6190_Syllabus_Spring2019.docx
@@ -434,21 +434,7 @@
           <w:rPr>
             <w:rStyle w:val="Hyperlink"/>
           </w:rPr>
-          <w:t>[Lin</w:t>
-        </w:r>
-        <w:bookmarkStart w:id="0" w:name="_GoBack"/>
-        <w:bookmarkEnd w:id="0"/>
-        <w:r>
-          <w:rPr>
-            <w:rStyle w:val="Hyperlink"/>
-          </w:rPr>
-          <w:t>k</w:t>
-        </w:r>
-        <w:r>
-          <w:rPr>
-            <w:rStyle w:val="Hyperlink"/>
-          </w:rPr>
-          <w:t>]</w:t>
+          <w:t>[Link]</w:t>
         </w:r>
       </w:hyperlink>
     </w:p>
@@ -1334,7 +1320,7 @@
       <w:pPr>
         <w:pStyle w:val="Heading1"/>
       </w:pPr>
-      <w:bookmarkStart w:id="1" w:name="_Hlk530141120"/>
+      <w:bookmarkStart w:id="0" w:name="_Hlk530141120"/>
       <w:r>
         <w:t xml:space="preserve">Tentative </w:t>
       </w:r>
@@ -1357,7 +1343,7 @@
           </w:r>
         </w:sdtContent>
       </w:sdt>
-      <w:bookmarkEnd w:id="1"/>
+      <w:bookmarkEnd w:id="0"/>
     </w:p>
     <w:tbl>
       <w:tblPr>
@@ -1659,6 +1645,19 @@
               <w:cnfStyle w:val="000000000000" w:firstRow="0" w:lastRow="0" w:firstColumn="0" w:lastColumn="0" w:oddVBand="0" w:evenVBand="0" w:oddHBand="0" w:evenHBand="0" w:firstRowFirstColumn="0" w:firstRowLastColumn="0" w:lastRowFirstColumn="0" w:lastRowLastColumn="0"/>
             </w:pPr>
             <w:r>
+              <w:t>Azure Data Factory</w:t>
+            </w:r>
+          </w:p>
+          <w:p>
+            <w:pPr>
+              <w:pStyle w:val="ListParagraph"/>
+              <w:numPr>
+                <w:ilvl w:val="0"/>
+                <w:numId w:val="19"/>
+              </w:numPr>
+              <w:cnfStyle w:val="000000000000" w:firstRow="0" w:lastRow="0" w:firstColumn="0" w:lastColumn="0" w:oddVBand="0" w:evenVBand="0" w:oddHBand="0" w:evenHBand="0" w:firstRowFirstColumn="0" w:firstRowLastColumn="0" w:lastRowFirstColumn="0" w:lastRowLastColumn="0"/>
+            </w:pPr>
+            <w:r>
               <w:t>Unstructured Data Stores</w:t>
             </w:r>
           </w:p>
@@ -1686,19 +1685,6 @@
             </w:pPr>
             <w:r>
               <w:t>Data Lakes</w:t>
-            </w:r>
-          </w:p>
-          <w:p>
-            <w:pPr>
-              <w:pStyle w:val="ListParagraph"/>
-              <w:numPr>
-                <w:ilvl w:val="0"/>
-                <w:numId w:val="19"/>
-              </w:numPr>
-              <w:cnfStyle w:val="000000000000" w:firstRow="0" w:lastRow="0" w:firstColumn="0" w:lastColumn="0" w:oddVBand="0" w:evenVBand="0" w:oddHBand="0" w:evenHBand="0" w:firstRowFirstColumn="0" w:firstRowLastColumn="0" w:lastRowFirstColumn="0" w:lastRowLastColumn="0"/>
-            </w:pPr>
-            <w:r>
-              <w:t>Streaming Data (IoT) Overview</w:t>
             </w:r>
           </w:p>
         </w:tc>
@@ -2377,6 +2363,21 @@
             <w:r>
               <w:t>Hadoop and Spark</w:t>
             </w:r>
+          </w:p>
+          <w:p>
+            <w:pPr>
+              <w:pStyle w:val="ListParagraph"/>
+              <w:numPr>
+                <w:ilvl w:val="0"/>
+                <w:numId w:val="23"/>
+              </w:numPr>
+              <w:cnfStyle w:val="000000000000" w:firstRow="0" w:lastRow="0" w:firstColumn="0" w:lastColumn="0" w:oddVBand="0" w:evenVBand="0" w:oddHBand="0" w:evenHBand="0" w:firstRowFirstColumn="0" w:firstRowLastColumn="0" w:lastRowFirstColumn="0" w:lastRowLastColumn="0"/>
+            </w:pPr>
+            <w:r>
+              <w:t>Streaming Data (IoT) Overview</w:t>
+            </w:r>
+            <w:bookmarkStart w:id="1" w:name="_GoBack"/>
+            <w:bookmarkEnd w:id="1"/>
           </w:p>
         </w:tc>
         <w:tc>
@@ -30597,7 +30598,7 @@
   <w:font w:name="Symbol">
     <w:panose1 w:val="05050102010706020507"/>
     <w:charset w:val="02"/>
-    <w:family w:val="decorative"/>
+    <w:family w:val="roman"/>
     <w:pitch w:val="variable"/>
     <w:sig w:usb0="00000000" w:usb1="10000000" w:usb2="00000000" w:usb3="00000000" w:csb0="80000000" w:csb1="00000000"/>
   </w:font>
@@ -30606,7 +30607,7 @@
     <w:charset w:val="00"/>
     <w:family w:val="roman"/>
     <w:pitch w:val="variable"/>
-    <w:sig w:usb0="20002A87" w:usb1="80000000" w:usb2="00000008" w:usb3="00000000" w:csb0="000001FF" w:csb1="00000000"/>
+    <w:sig w:usb0="E0002EFF" w:usb1="C000785B" w:usb2="00000009" w:usb3="00000000" w:csb0="000001FF" w:csb1="00000000"/>
   </w:font>
   <w:font w:name="Trebuchet MS">
     <w:panose1 w:val="020B0603020202020204"/>
@@ -30620,12 +30621,12 @@
     <w:charset w:val="00"/>
     <w:family w:val="modern"/>
     <w:pitch w:val="fixed"/>
-    <w:sig w:usb0="E0002AFF" w:usb1="C0007843" w:usb2="00000009" w:usb3="00000000" w:csb0="000001FF" w:csb1="00000000"/>
+    <w:sig w:usb0="E0002EFF" w:usb1="C0007843" w:usb2="00000009" w:usb3="00000000" w:csb0="000001FF" w:csb1="00000000"/>
   </w:font>
   <w:font w:name="Wingdings">
     <w:panose1 w:val="05000000000000000000"/>
     <w:charset w:val="02"/>
-    <w:family w:val="decorative"/>
+    <w:family w:val="auto"/>
     <w:pitch w:val="variable"/>
     <w:sig w:usb0="00000000" w:usb1="10000000" w:usb2="00000000" w:usb3="00000000" w:csb0="80000000" w:csb1="00000000"/>
   </w:font>
@@ -30638,7 +30639,7 @@
   </w:font>
   <w:font w:name="Segoe UI">
     <w:altName w:val="Sylfaen"/>
-    <w:panose1 w:val="020B0604020202020204"/>
+    <w:panose1 w:val="020B0502040204020203"/>
     <w:charset w:val="00"/>
     <w:family w:val="swiss"/>
     <w:pitch w:val="variable"/>
@@ -30690,6 +30691,7 @@
     <w:rsid w:val="00355376"/>
     <w:rsid w:val="00820A58"/>
     <w:rsid w:val="00856239"/>
+    <w:rsid w:val="008F6FA8"/>
     <w:rsid w:val="00D75F10"/>
   </w:rsids>
   <m:mathPr>

</xml_diff>

<commit_message>
Update Syllabus - ML Topics
</commit_message>
<xml_diff>
--- a/0 - Syllabus/DSBA-6190_Syllabus_Spring2019.docx
+++ b/0 - Syllabus/DSBA-6190_Syllabus_Spring2019.docx
@@ -1757,7 +1757,7 @@
               <w:cnfStyle w:val="000000000000" w:firstRow="0" w:lastRow="0" w:firstColumn="0" w:lastColumn="0" w:oddVBand="0" w:evenVBand="0" w:oddHBand="0" w:evenHBand="0" w:firstRowFirstColumn="0" w:firstRowLastColumn="0" w:lastRowFirstColumn="0" w:lastRowLastColumn="0"/>
             </w:pPr>
             <w:r>
-              <w:t>Intro to IDEs</w:t>
+              <w:t>ML Options in the Cloud</w:t>
             </w:r>
           </w:p>
           <w:p>
@@ -1770,8 +1770,10 @@
               <w:cnfStyle w:val="000000000000" w:firstRow="0" w:lastRow="0" w:firstColumn="0" w:lastColumn="0" w:oddVBand="0" w:evenVBand="0" w:oddHBand="0" w:evenHBand="0" w:firstRowFirstColumn="0" w:firstRowLastColumn="0" w:lastRowFirstColumn="0" w:lastRowLastColumn="0"/>
             </w:pPr>
             <w:r>
-              <w:t>Regression</w:t>
+              <w:t>Cognitive Services</w:t>
             </w:r>
+            <w:bookmarkStart w:id="1" w:name="_GoBack"/>
+            <w:bookmarkEnd w:id="1"/>
           </w:p>
         </w:tc>
         <w:tc>
@@ -2376,8 +2378,6 @@
             <w:r>
               <w:t>Streaming Data (IoT) Overview</w:t>
             </w:r>
-            <w:bookmarkStart w:id="1" w:name="_GoBack"/>
-            <w:bookmarkEnd w:id="1"/>
           </w:p>
         </w:tc>
         <w:tc>
@@ -30689,6 +30689,7 @@
     <w:rsid w:val="00277198"/>
     <w:rsid w:val="00306D7C"/>
     <w:rsid w:val="00355376"/>
+    <w:rsid w:val="006248D2"/>
     <w:rsid w:val="00820A58"/>
     <w:rsid w:val="00856239"/>
     <w:rsid w:val="008F6FA8"/>

</xml_diff>

<commit_message>
Add ML Lab Assignment
</commit_message>
<xml_diff>
--- a/0 - Syllabus/DSBA-6190_Syllabus_Spring2019.docx
+++ b/0 - Syllabus/DSBA-6190_Syllabus_Spring2019.docx
@@ -230,10 +230,15 @@
               <w:pStyle w:val="NoSpacing"/>
             </w:pPr>
             <w:r>
-              <w:t>Bioinformatics 30</w:t>
+              <w:t xml:space="preserve">Bioinformatics </w:t>
             </w:r>
             <w:r>
-              <w:t>2A (By Appt.)</w:t>
+              <w:t>224</w:t>
+            </w:r>
+            <w:bookmarkStart w:id="0" w:name="_GoBack"/>
+            <w:bookmarkEnd w:id="0"/>
+            <w:r>
+              <w:t xml:space="preserve"> (By Appt.)</w:t>
             </w:r>
           </w:p>
         </w:tc>
@@ -1320,7 +1325,7 @@
       <w:pPr>
         <w:pStyle w:val="Heading1"/>
       </w:pPr>
-      <w:bookmarkStart w:id="0" w:name="_Hlk530141120"/>
+      <w:bookmarkStart w:id="1" w:name="_Hlk530141120"/>
       <w:r>
         <w:t xml:space="preserve">Tentative </w:t>
       </w:r>
@@ -1343,7 +1348,7 @@
           </w:r>
         </w:sdtContent>
       </w:sdt>
-      <w:bookmarkEnd w:id="0"/>
+      <w:bookmarkEnd w:id="1"/>
     </w:p>
     <w:tbl>
       <w:tblPr>
@@ -1772,8 +1777,6 @@
             <w:r>
               <w:t>Cognitive Services</w:t>
             </w:r>
-            <w:bookmarkStart w:id="1" w:name="_GoBack"/>
-            <w:bookmarkEnd w:id="1"/>
           </w:p>
         </w:tc>
         <w:tc>
@@ -30689,6 +30692,7 @@
     <w:rsid w:val="00277198"/>
     <w:rsid w:val="00306D7C"/>
     <w:rsid w:val="00355376"/>
+    <w:rsid w:val="005A610D"/>
     <w:rsid w:val="006248D2"/>
     <w:rsid w:val="00820A58"/>
     <w:rsid w:val="00856239"/>

</xml_diff>

<commit_message>
Update Syllabus for Parallel Computing changes
</commit_message>
<xml_diff>
--- a/0 - Syllabus/DSBA-6190_Syllabus_Spring2019.docx
+++ b/0 - Syllabus/DSBA-6190_Syllabus_Spring2019.docx
@@ -235,8 +235,6 @@
             <w:r>
               <w:t>224</w:t>
             </w:r>
-            <w:bookmarkStart w:id="0" w:name="_GoBack"/>
-            <w:bookmarkEnd w:id="0"/>
             <w:r>
               <w:t xml:space="preserve"> (By Appt.)</w:t>
             </w:r>
@@ -1325,7 +1323,7 @@
       <w:pPr>
         <w:pStyle w:val="Heading1"/>
       </w:pPr>
-      <w:bookmarkStart w:id="1" w:name="_Hlk530141120"/>
+      <w:bookmarkStart w:id="0" w:name="_Hlk530141120"/>
       <w:r>
         <w:t xml:space="preserve">Tentative </w:t>
       </w:r>
@@ -1348,7 +1346,7 @@
           </w:r>
         </w:sdtContent>
       </w:sdt>
-      <w:bookmarkEnd w:id="1"/>
+      <w:bookmarkEnd w:id="0"/>
     </w:p>
     <w:tbl>
       <w:tblPr>
@@ -2218,6 +2216,19 @@
               <w:cnfStyle w:val="000000000000" w:firstRow="0" w:lastRow="0" w:firstColumn="0" w:lastColumn="0" w:oddVBand="0" w:evenVBand="0" w:oddHBand="0" w:evenHBand="0" w:firstRowFirstColumn="0" w:firstRowLastColumn="0" w:lastRowFirstColumn="0" w:lastRowLastColumn="0"/>
             </w:pPr>
             <w:r>
+              <w:t>Midterm Review</w:t>
+            </w:r>
+          </w:p>
+          <w:p>
+            <w:pPr>
+              <w:pStyle w:val="ListParagraph"/>
+              <w:numPr>
+                <w:ilvl w:val="0"/>
+                <w:numId w:val="23"/>
+              </w:numPr>
+              <w:cnfStyle w:val="000000000000" w:firstRow="0" w:lastRow="0" w:firstColumn="0" w:lastColumn="0" w:oddVBand="0" w:evenVBand="0" w:oddHBand="0" w:evenHBand="0" w:firstRowFirstColumn="0" w:firstRowLastColumn="0" w:lastRowFirstColumn="0" w:lastRowLastColumn="0"/>
+            </w:pPr>
+            <w:r>
               <w:t xml:space="preserve">Intro to </w:t>
             </w:r>
             <w:r>
@@ -2231,19 +2242,6 @@
             </w:r>
             <w:r>
               <w:t>omputing</w:t>
-            </w:r>
-          </w:p>
-          <w:p>
-            <w:pPr>
-              <w:pStyle w:val="ListParagraph"/>
-              <w:numPr>
-                <w:ilvl w:val="0"/>
-                <w:numId w:val="23"/>
-              </w:numPr>
-              <w:cnfStyle w:val="000000000000" w:firstRow="0" w:lastRow="0" w:firstColumn="0" w:lastColumn="0" w:oddVBand="0" w:evenVBand="0" w:oddHBand="0" w:evenHBand="0" w:firstRowFirstColumn="0" w:firstRowLastColumn="0" w:lastRowFirstColumn="0" w:lastRowLastColumn="0"/>
-            </w:pPr>
-            <w:r>
-              <w:t>MPI/SNOW-based Clusters</w:t>
             </w:r>
           </w:p>
         </w:tc>
@@ -2306,7 +2304,7 @@
               <w:cnfStyle w:val="000000000000" w:firstRow="0" w:lastRow="0" w:firstColumn="0" w:lastColumn="0" w:oddVBand="0" w:evenVBand="0" w:oddHBand="0" w:evenHBand="0" w:firstRowFirstColumn="0" w:firstRowLastColumn="0" w:lastRowFirstColumn="0" w:lastRowLastColumn="0"/>
             </w:pPr>
             <w:r>
-              <w:t>Kubernetes and Docker</w:t>
+              <w:t>Data Structures in Spark</w:t>
             </w:r>
           </w:p>
         </w:tc>
@@ -2324,10 +2322,12 @@
       <w:tr>
         <w:tc>
           <w:tcPr>
-            <w:cnfStyle w:val="001000000000" w:firstRow="0" w:lastRow="0" w:firstColumn="1" w:lastColumn="0" w:oddVBand="0" w:evenVBand="0" w:oddHBand="0" w:evenHBand="0" w:firstRowFirstColumn="0" w:firstRowLastColumn="0" w:lastRowFirstColumn="0" w:lastRowLastColumn="0"/>
             <w:tcW w:w="1536" w:type="dxa"/>
           </w:tcPr>
           <w:p>
+            <w:pPr>
+              <w:cnfStyle w:val="001000000000" w:firstRow="0" w:lastRow="0" w:firstColumn="1" w:lastColumn="0" w:oddVBand="0" w:evenVBand="0" w:oddHBand="0" w:evenHBand="0" w:firstRowFirstColumn="0" w:firstRowLastColumn="0" w:lastRowFirstColumn="0" w:lastRowLastColumn="0"/>
+            </w:pPr>
             <w:r>
               <w:t>March 27</w:t>
             </w:r>
@@ -2344,9 +2344,6 @@
             <w:tcW w:w="2010" w:type="dxa"/>
           </w:tcPr>
           <w:p>
-            <w:pPr>
-              <w:cnfStyle w:val="000000000000" w:firstRow="0" w:lastRow="0" w:firstColumn="0" w:lastColumn="0" w:oddVBand="0" w:evenVBand="0" w:oddHBand="0" w:evenHBand="0" w:firstRowFirstColumn="0" w:firstRowLastColumn="0" w:lastRowFirstColumn="0" w:lastRowLastColumn="0"/>
-            </w:pPr>
             <w:r>
               <w:t>Parallel Computing</w:t>
             </w:r>
@@ -2363,10 +2360,9 @@
                 <w:ilvl w:val="0"/>
                 <w:numId w:val="23"/>
               </w:numPr>
-              <w:cnfStyle w:val="000000000000" w:firstRow="0" w:lastRow="0" w:firstColumn="0" w:lastColumn="0" w:oddVBand="0" w:evenVBand="0" w:oddHBand="0" w:evenHBand="0" w:firstRowFirstColumn="0" w:firstRowLastColumn="0" w:lastRowFirstColumn="0" w:lastRowLastColumn="0"/>
             </w:pPr>
             <w:r>
-              <w:t>Hadoop and Spark</w:t>
+              <w:t>Machine Learning in Spark</w:t>
             </w:r>
           </w:p>
           <w:p>
@@ -2376,22 +2372,19 @@
                 <w:ilvl w:val="0"/>
                 <w:numId w:val="23"/>
               </w:numPr>
-              <w:cnfStyle w:val="000000000000" w:firstRow="0" w:lastRow="0" w:firstColumn="0" w:lastColumn="0" w:oddVBand="0" w:evenVBand="0" w:oddHBand="0" w:evenHBand="0" w:firstRowFirstColumn="0" w:firstRowLastColumn="0" w:lastRowFirstColumn="0" w:lastRowLastColumn="0"/>
             </w:pPr>
             <w:r>
-              <w:t>Streaming Data (IoT) Overview</w:t>
+              <w:t>Other Cluster Technologies</w:t>
             </w:r>
+            <w:bookmarkStart w:id="1" w:name="_GoBack"/>
+            <w:bookmarkEnd w:id="1"/>
           </w:p>
         </w:tc>
         <w:tc>
           <w:tcPr>
             <w:tcW w:w="2880" w:type="dxa"/>
           </w:tcPr>
-          <w:p>
-            <w:pPr>
-              <w:cnfStyle w:val="000000000000" w:firstRow="0" w:lastRow="0" w:firstColumn="0" w:lastColumn="0" w:oddVBand="0" w:evenVBand="0" w:oddHBand="0" w:evenHBand="0" w:firstRowFirstColumn="0" w:firstRowLastColumn="0" w:lastRowFirstColumn="0" w:lastRowLastColumn="0"/>
-            </w:pPr>
-          </w:p>
+          <w:p/>
         </w:tc>
       </w:tr>
       <w:tr>
@@ -2586,7 +2579,7 @@
               <w:cnfStyle w:val="000000000000" w:firstRow="0" w:lastRow="0" w:firstColumn="0" w:lastColumn="0" w:oddVBand="0" w:evenVBand="0" w:oddHBand="0" w:evenHBand="0" w:firstRowFirstColumn="0" w:firstRowLastColumn="0" w:lastRowFirstColumn="0" w:lastRowLastColumn="0"/>
             </w:pPr>
             <w:r>
-              <w:t>Deep Learning as a Service</w:t>
+              <w:t>ML/DL as a Service</w:t>
             </w:r>
           </w:p>
         </w:tc>
@@ -30692,6 +30685,7 @@
     <w:rsid w:val="00277198"/>
     <w:rsid w:val="00306D7C"/>
     <w:rsid w:val="00355376"/>
+    <w:rsid w:val="0057699B"/>
     <w:rsid w:val="005A610D"/>
     <w:rsid w:val="006248D2"/>
     <w:rsid w:val="00820A58"/>

</xml_diff>

<commit_message>
Create Deep Learning assignment and presentation
</commit_message>
<xml_diff>
--- a/0 - Syllabus/DSBA-6190_Syllabus_Spring2019.docx
+++ b/0 - Syllabus/DSBA-6190_Syllabus_Spring2019.docx
@@ -2322,12 +2322,10 @@
       <w:tr>
         <w:tc>
           <w:tcPr>
+            <w:cnfStyle w:val="001000000000" w:firstRow="0" w:lastRow="0" w:firstColumn="1" w:lastColumn="0" w:oddVBand="0" w:evenVBand="0" w:oddHBand="0" w:evenHBand="0" w:firstRowFirstColumn="0" w:firstRowLastColumn="0" w:lastRowFirstColumn="0" w:lastRowLastColumn="0"/>
             <w:tcW w:w="1536" w:type="dxa"/>
           </w:tcPr>
           <w:p>
-            <w:pPr>
-              <w:cnfStyle w:val="001000000000" w:firstRow="0" w:lastRow="0" w:firstColumn="1" w:lastColumn="0" w:oddVBand="0" w:evenVBand="0" w:oddHBand="0" w:evenHBand="0" w:firstRowFirstColumn="0" w:firstRowLastColumn="0" w:lastRowFirstColumn="0" w:lastRowLastColumn="0"/>
-            </w:pPr>
             <w:r>
               <w:t>March 27</w:t>
             </w:r>
@@ -2344,77 +2342,11 @@
             <w:tcW w:w="2010" w:type="dxa"/>
           </w:tcPr>
           <w:p>
-            <w:r>
-              <w:t>Parallel Computing</w:t>
-            </w:r>
-          </w:p>
-        </w:tc>
-        <w:tc>
-          <w:tcPr>
-            <w:tcW w:w="3744" w:type="dxa"/>
-          </w:tcPr>
-          <w:p>
-            <w:pPr>
-              <w:pStyle w:val="ListParagraph"/>
-              <w:numPr>
-                <w:ilvl w:val="0"/>
-                <w:numId w:val="23"/>
-              </w:numPr>
-            </w:pPr>
-            <w:r>
-              <w:t>Machine Learning in Spark</w:t>
-            </w:r>
-          </w:p>
-          <w:p>
-            <w:pPr>
-              <w:pStyle w:val="ListParagraph"/>
-              <w:numPr>
-                <w:ilvl w:val="0"/>
-                <w:numId w:val="23"/>
-              </w:numPr>
-            </w:pPr>
-            <w:r>
-              <w:t>Other Cluster Technologies</w:t>
-            </w:r>
-            <w:bookmarkStart w:id="1" w:name="_GoBack"/>
-            <w:bookmarkEnd w:id="1"/>
-          </w:p>
-        </w:tc>
-        <w:tc>
-          <w:tcPr>
-            <w:tcW w:w="2880" w:type="dxa"/>
-          </w:tcPr>
-          <w:p/>
-        </w:tc>
-      </w:tr>
-      <w:tr>
-        <w:tc>
-          <w:tcPr>
-            <w:cnfStyle w:val="001000000000" w:firstRow="0" w:lastRow="0" w:firstColumn="1" w:lastColumn="0" w:oddVBand="0" w:evenVBand="0" w:oddHBand="0" w:evenHBand="0" w:firstRowFirstColumn="0" w:firstRowLastColumn="0" w:lastRowFirstColumn="0" w:lastRowLastColumn="0"/>
-            <w:tcW w:w="1536" w:type="dxa"/>
-          </w:tcPr>
-          <w:p>
-            <w:r>
-              <w:t>April 3</w:t>
-            </w:r>
-            <w:r>
-              <w:rPr>
-                <w:vertAlign w:val="superscript"/>
-              </w:rPr>
-              <w:t>rd</w:t>
-            </w:r>
-          </w:p>
-        </w:tc>
-        <w:tc>
-          <w:tcPr>
-            <w:tcW w:w="2010" w:type="dxa"/>
-          </w:tcPr>
-          <w:p>
             <w:pPr>
               <w:cnfStyle w:val="000000000000" w:firstRow="0" w:lastRow="0" w:firstColumn="0" w:lastColumn="0" w:oddVBand="0" w:evenVBand="0" w:oddHBand="0" w:evenHBand="0" w:firstRowFirstColumn="0" w:firstRowLastColumn="0" w:lastRowFirstColumn="0" w:lastRowLastColumn="0"/>
             </w:pPr>
             <w:r>
-              <w:t>Deep Learning</w:t>
+              <w:t>Parallel Computing</w:t>
             </w:r>
           </w:p>
         </w:tc>
@@ -2432,23 +2364,7 @@
               <w:cnfStyle w:val="000000000000" w:firstRow="0" w:lastRow="0" w:firstColumn="0" w:lastColumn="0" w:oddVBand="0" w:evenVBand="0" w:oddHBand="0" w:evenHBand="0" w:firstRowFirstColumn="0" w:firstRowLastColumn="0" w:lastRowFirstColumn="0" w:lastRowLastColumn="0"/>
             </w:pPr>
             <w:r>
-              <w:t xml:space="preserve">Intro to </w:t>
-            </w:r>
-            <w:r>
-              <w:t>Deep Learning</w:t>
-            </w:r>
-          </w:p>
-          <w:p>
-            <w:pPr>
-              <w:pStyle w:val="ListParagraph"/>
-              <w:numPr>
-                <w:ilvl w:val="0"/>
-                <w:numId w:val="23"/>
-              </w:numPr>
-              <w:cnfStyle w:val="000000000000" w:firstRow="0" w:lastRow="0" w:firstColumn="0" w:lastColumn="0" w:oddVBand="0" w:evenVBand="0" w:oddHBand="0" w:evenHBand="0" w:firstRowFirstColumn="0" w:firstRowLastColumn="0" w:lastRowFirstColumn="0" w:lastRowLastColumn="0"/>
-            </w:pPr>
-            <w:r>
-              <w:t>Intro to Neural Networks</w:t>
+              <w:t>Machine Learning in Spark</w:t>
             </w:r>
           </w:p>
         </w:tc>
@@ -2460,14 +2376,89 @@
             <w:pPr>
               <w:cnfStyle w:val="000000000000" w:firstRow="0" w:lastRow="0" w:firstColumn="0" w:lastColumn="0" w:oddVBand="0" w:evenVBand="0" w:oddHBand="0" w:evenHBand="0" w:firstRowFirstColumn="0" w:firstRowLastColumn="0" w:lastRowFirstColumn="0" w:lastRowLastColumn="0"/>
             </w:pPr>
+          </w:p>
+        </w:tc>
+      </w:tr>
+      <w:tr>
+        <w:tc>
+          <w:tcPr>
+            <w:tcW w:w="1536" w:type="dxa"/>
+          </w:tcPr>
+          <w:p>
+            <w:pPr>
+              <w:cnfStyle w:val="001000000000" w:firstRow="0" w:lastRow="0" w:firstColumn="1" w:lastColumn="0" w:oddVBand="0" w:evenVBand="0" w:oddHBand="0" w:evenHBand="0" w:firstRowFirstColumn="0" w:firstRowLastColumn="0" w:lastRowFirstColumn="0" w:lastRowLastColumn="0"/>
+            </w:pPr>
+            <w:r>
+              <w:t>April 3</w:t>
+            </w:r>
+            <w:r>
+              <w:rPr>
+                <w:vertAlign w:val="superscript"/>
+              </w:rPr>
+              <w:t>rd</w:t>
+            </w:r>
+          </w:p>
+        </w:tc>
+        <w:tc>
+          <w:tcPr>
+            <w:tcW w:w="2010" w:type="dxa"/>
+          </w:tcPr>
+          <w:p>
+            <w:r>
+              <w:t>Deep Learning</w:t>
+            </w:r>
+          </w:p>
+        </w:tc>
+        <w:tc>
+          <w:tcPr>
+            <w:tcW w:w="3744" w:type="dxa"/>
+          </w:tcPr>
+          <w:p>
+            <w:pPr>
+              <w:pStyle w:val="ListParagraph"/>
+              <w:numPr>
+                <w:ilvl w:val="0"/>
+                <w:numId w:val="23"/>
+              </w:numPr>
+            </w:pPr>
+            <w:r>
+              <w:t>Other</w:t>
+            </w:r>
+            <w:bookmarkStart w:id="1" w:name="_GoBack"/>
+            <w:bookmarkEnd w:id="1"/>
+            <w:r>
+              <w:t xml:space="preserve"> Cluster Technologies</w:t>
+            </w:r>
+          </w:p>
+          <w:p>
+            <w:pPr>
+              <w:pStyle w:val="ListParagraph"/>
+              <w:numPr>
+                <w:ilvl w:val="0"/>
+                <w:numId w:val="23"/>
+              </w:numPr>
+            </w:pPr>
+            <w:r>
+              <w:t xml:space="preserve">Intro to </w:t>
+            </w:r>
+            <w:r>
+              <w:t>Deep Learning</w:t>
+            </w:r>
+            <w:r>
+              <w:t xml:space="preserve"> and Neural Networks</w:t>
+            </w:r>
+          </w:p>
+        </w:tc>
+        <w:tc>
+          <w:tcPr>
+            <w:tcW w:w="2880" w:type="dxa"/>
+          </w:tcPr>
+          <w:p>
             <w:r>
               <w:t>Parallel Computing Lab Due</w:t>
             </w:r>
           </w:p>
           <w:p>
-            <w:pPr>
-              <w:cnfStyle w:val="000000000000" w:firstRow="0" w:lastRow="0" w:firstColumn="0" w:lastColumn="0" w:oddVBand="0" w:evenVBand="0" w:oddHBand="0" w:evenHBand="0" w:firstRowFirstColumn="0" w:firstRowLastColumn="0" w:lastRowFirstColumn="0" w:lastRowLastColumn="0"/>
-            </w:pPr>
             <w:r>
               <w:t>Begin Deep Learning Lab</w:t>
             </w:r>
@@ -30692,6 +30683,7 @@
     <w:rsid w:val="00856239"/>
     <w:rsid w:val="008F6FA8"/>
     <w:rsid w:val="00D75F10"/>
+    <w:rsid w:val="00EA7D41"/>
   </w:rsids>
   <m:mathPr>
     <m:mathFont m:val="Cambria Math"/>

</xml_diff>